<commit_message>
docs improvement and some backend fixes
</commit_message>
<xml_diff>
--- a/Docs/Folwcharts/2)Product page.docx
+++ b/Docs/Folwcharts/2)Product page.docx
@@ -1609,7 +1609,7 @@
         <mc:AlternateContent>
           <mc:Choice Requires="wps">
             <w:drawing>
-              <wp:anchor distT="0" distB="0" distL="114300" distR="114300" simplePos="0" relativeHeight="251663360" behindDoc="0" locked="0" layoutInCell="1" allowOverlap="1" wp14:anchorId="23482BA9" wp14:editId="74ECA047">
+              <wp:anchor distT="0" distB="0" distL="114300" distR="114300" simplePos="0" relativeHeight="251663360" behindDoc="0" locked="0" layoutInCell="1" allowOverlap="1" wp14:anchorId="23482BA9" wp14:editId="4F308534">
                 <wp:simplePos x="0" y="0"/>
                 <wp:positionH relativeFrom="column">
                   <wp:posOffset>3690068</wp:posOffset>
@@ -2040,6 +2040,93 @@
           <w:szCs w:val="24"/>
         </w:rPr>
       </w:pPr>
+      <w:r>
+        <w:rPr>
+          <w:noProof/>
+          <w:sz w:val="24"/>
+          <w:szCs w:val="24"/>
+        </w:rPr>
+        <mc:AlternateContent>
+          <mc:Choice Requires="wps">
+            <w:drawing>
+              <wp:anchor distT="0" distB="0" distL="114300" distR="114300" simplePos="0" relativeHeight="251697152" behindDoc="0" locked="0" layoutInCell="1" allowOverlap="1" wp14:anchorId="54EA81D1" wp14:editId="7C5CF4C6">
+                <wp:simplePos x="0" y="0"/>
+                <wp:positionH relativeFrom="column">
+                  <wp:posOffset>2959541</wp:posOffset>
+                </wp:positionH>
+                <wp:positionV relativeFrom="paragraph">
+                  <wp:posOffset>196281</wp:posOffset>
+                </wp:positionV>
+                <wp:extent cx="262493" cy="457501"/>
+                <wp:effectExtent l="0" t="0" r="80645" b="57150"/>
+                <wp:wrapNone/>
+                <wp:docPr id="2" name="Connector: Elbow 2"/>
+                <wp:cNvGraphicFramePr/>
+                <a:graphic xmlns:a="http://schemas.openxmlformats.org/drawingml/2006/main">
+                  <a:graphicData uri="http://schemas.microsoft.com/office/word/2010/wordprocessingShape">
+                    <wps:wsp>
+                      <wps:cNvCnPr/>
+                      <wps:spPr>
+                        <a:xfrm>
+                          <a:off x="0" y="0"/>
+                          <a:ext cx="262493" cy="457501"/>
+                        </a:xfrm>
+                        <a:prstGeom prst="bentConnector3">
+                          <a:avLst>
+                            <a:gd name="adj1" fmla="val 98683"/>
+                          </a:avLst>
+                        </a:prstGeom>
+                        <a:ln>
+                          <a:tailEnd type="triangle"/>
+                        </a:ln>
+                      </wps:spPr>
+                      <wps:style>
+                        <a:lnRef idx="1">
+                          <a:schemeClr val="accent1"/>
+                        </a:lnRef>
+                        <a:fillRef idx="0">
+                          <a:schemeClr val="accent1"/>
+                        </a:fillRef>
+                        <a:effectRef idx="0">
+                          <a:schemeClr val="accent1"/>
+                        </a:effectRef>
+                        <a:fontRef idx="minor">
+                          <a:schemeClr val="tx1"/>
+                        </a:fontRef>
+                      </wps:style>
+                      <wps:bodyPr/>
+                    </wps:wsp>
+                  </a:graphicData>
+                </a:graphic>
+                <wp14:sizeRelH relativeFrom="margin">
+                  <wp14:pctWidth>0</wp14:pctWidth>
+                </wp14:sizeRelH>
+                <wp14:sizeRelV relativeFrom="margin">
+                  <wp14:pctHeight>0</wp14:pctHeight>
+                </wp14:sizeRelV>
+              </wp:anchor>
+            </w:drawing>
+          </mc:Choice>
+          <mc:Fallback>
+            <w:pict>
+              <v:shapetype w14:anchorId="04AC9F57" id="_x0000_t34" coordsize="21600,21600" o:spt="34" o:oned="t" adj="10800" path="m,l@0,0@0,21600,21600,21600e" filled="f">
+                <v:stroke joinstyle="miter"/>
+                <v:formulas>
+                  <v:f eqn="val #0"/>
+                </v:formulas>
+                <v:path arrowok="t" fillok="f" o:connecttype="none"/>
+                <v:handles>
+                  <v:h position="#0,center"/>
+                </v:handles>
+                <o:lock v:ext="edit" shapetype="t"/>
+              </v:shapetype>
+              <v:shape id="Connector: Elbow 2" o:spid="_x0000_s1026" type="#_x0000_t34" style="position:absolute;margin-left:233.05pt;margin-top:15.45pt;width:20.65pt;height:36pt;z-index:251697152;visibility:visible;mso-wrap-style:square;mso-width-percent:0;mso-height-percent:0;mso-wrap-distance-left:9pt;mso-wrap-distance-top:0;mso-wrap-distance-right:9pt;mso-wrap-distance-bottom:0;mso-position-horizontal:absolute;mso-position-horizontal-relative:text;mso-position-vertical:absolute;mso-position-vertical-relative:text;mso-width-percent:0;mso-height-percent:0;mso-width-relative:margin;mso-height-relative:margin" o:gfxdata="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" adj="21316" strokecolor="#4472c4 [3204]" strokeweight=".5pt">
+                <v:stroke endarrow="block"/>
+              </v:shape>
+            </w:pict>
+          </mc:Fallback>
+        </mc:AlternateContent>
+      </w:r>
     </w:p>
     <w:p>
       <w:pPr>
@@ -2056,6 +2143,121 @@
           <w:szCs w:val="24"/>
         </w:rPr>
       </w:pPr>
+      <w:r>
+        <w:rPr>
+          <w:noProof/>
+          <w:sz w:val="24"/>
+          <w:szCs w:val="24"/>
+        </w:rPr>
+        <mc:AlternateContent>
+          <mc:Choice Requires="wps">
+            <w:drawing>
+              <wp:anchor distT="0" distB="0" distL="114300" distR="114300" simplePos="0" relativeHeight="251696128" behindDoc="0" locked="0" layoutInCell="1" allowOverlap="1" wp14:anchorId="22B58720" wp14:editId="0435B629">
+                <wp:simplePos x="0" y="0"/>
+                <wp:positionH relativeFrom="column">
+                  <wp:posOffset>2588117</wp:posOffset>
+                </wp:positionH>
+                <wp:positionV relativeFrom="paragraph">
+                  <wp:posOffset>49998</wp:posOffset>
+                </wp:positionV>
+                <wp:extent cx="1287423" cy="741838"/>
+                <wp:effectExtent l="19050" t="19050" r="46355" b="39370"/>
+                <wp:wrapNone/>
+                <wp:docPr id="1" name="Diamond 1"/>
+                <wp:cNvGraphicFramePr/>
+                <a:graphic xmlns:a="http://schemas.openxmlformats.org/drawingml/2006/main">
+                  <a:graphicData uri="http://schemas.microsoft.com/office/word/2010/wordprocessingShape">
+                    <wps:wsp>
+                      <wps:cNvSpPr/>
+                      <wps:spPr>
+                        <a:xfrm>
+                          <a:off x="0" y="0"/>
+                          <a:ext cx="1287423" cy="741838"/>
+                        </a:xfrm>
+                        <a:prstGeom prst="diamond">
+                          <a:avLst/>
+                        </a:prstGeom>
+                      </wps:spPr>
+                      <wps:style>
+                        <a:lnRef idx="2">
+                          <a:schemeClr val="accent6"/>
+                        </a:lnRef>
+                        <a:fillRef idx="1">
+                          <a:schemeClr val="lt1"/>
+                        </a:fillRef>
+                        <a:effectRef idx="0">
+                          <a:schemeClr val="accent6"/>
+                        </a:effectRef>
+                        <a:fontRef idx="minor">
+                          <a:schemeClr val="dk1"/>
+                        </a:fontRef>
+                      </wps:style>
+                      <wps:txbx>
+                        <w:txbxContent>
+                          <w:p>
+                            <w:pPr>
+                              <w:jc w:val="center"/>
+                              <w:rPr>
+                                <w:sz w:val="12"/>
+                                <w:szCs w:val="12"/>
+                              </w:rPr>
+                            </w:pPr>
+                            <w:r>
+                              <w:rPr>
+                                <w:sz w:val="12"/>
+                                <w:szCs w:val="12"/>
+                              </w:rPr>
+                              <w:t>GO TO BASKET PAGE</w:t>
+                            </w:r>
+                          </w:p>
+                        </w:txbxContent>
+                      </wps:txbx>
+                      <wps:bodyPr rot="0" spcFirstLastPara="0" vertOverflow="overflow" horzOverflow="overflow" vert="horz" wrap="square" lIns="91440" tIns="45720" rIns="91440" bIns="45720" numCol="1" spcCol="0" rtlCol="0" fromWordArt="0" anchor="ctr" anchorCtr="0" forceAA="0" compatLnSpc="1">
+                        <a:prstTxWarp prst="textNoShape">
+                          <a:avLst/>
+                        </a:prstTxWarp>
+                        <a:noAutofit/>
+                      </wps:bodyPr>
+                    </wps:wsp>
+                  </a:graphicData>
+                </a:graphic>
+                <wp14:sizeRelH relativeFrom="margin">
+                  <wp14:pctWidth>0</wp14:pctWidth>
+                </wp14:sizeRelH>
+                <wp14:sizeRelV relativeFrom="margin">
+                  <wp14:pctHeight>0</wp14:pctHeight>
+                </wp14:sizeRelV>
+              </wp:anchor>
+            </w:drawing>
+          </mc:Choice>
+          <mc:Fallback>
+            <w:pict>
+              <v:shape w14:anchorId="22B58720" id="Diamond 1" o:spid="_x0000_s1037" type="#_x0000_t4" style="position:absolute;margin-left:203.8pt;margin-top:3.95pt;width:101.35pt;height:58.4pt;z-index:251696128;visibility:visible;mso-wrap-style:square;mso-width-percent:0;mso-height-percent:0;mso-wrap-distance-left:9pt;mso-wrap-distance-top:0;mso-wrap-distance-right:9pt;mso-wrap-distance-bottom:0;mso-position-horizontal:absolute;mso-position-horizontal-relative:text;mso-position-vertical:absolute;mso-position-vertical-relative:text;mso-width-percent:0;mso-height-percent:0;mso-width-relative:margin;mso-height-relative:margin;v-text-anchor:middle" o:gfxdata="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" fillcolor="white [3201]" strokecolor="#70ad47 [3209]" strokeweight="1pt">
+                <v:textbox>
+                  <w:txbxContent>
+                    <w:p>
+                      <w:pPr>
+                        <w:jc w:val="center"/>
+                        <w:rPr>
+                          <w:sz w:val="12"/>
+                          <w:szCs w:val="12"/>
+                        </w:rPr>
+                      </w:pPr>
+                      <w:r>
+                        <w:rPr>
+                          <w:sz w:val="12"/>
+                          <w:szCs w:val="12"/>
+                        </w:rPr>
+                        <w:t>GO TO BASKET PAGE</w:t>
+                      </w:r>
+                    </w:p>
+                  </w:txbxContent>
+                </v:textbox>
+              </v:shape>
+            </w:pict>
+          </mc:Fallback>
+        </mc:AlternateContent>
+      </w:r>
     </w:p>
     <w:p>
       <w:pPr>

</xml_diff>